<commit_message>
Demo App Color Red
</commit_message>
<xml_diff>
--- a/swe-iot/docs/it001/Dokumentation.docx
+++ b/swe-iot/docs/it001/Dokumentation.docx
@@ -35,20 +35,12 @@
         <w:rPr>
           <w:b/>
         </w:rPr>
-        <w:t>Sprint-</w:t>
-      </w:r>
-      <w:proofErr w:type="spellStart"/>
+        <w:t>Sprint-Planning</w:t>
+      </w:r>
       <w:r>
         <w:rPr>
           <w:b/>
         </w:rPr>
-        <w:t>Planning</w:t>
-      </w:r>
-      <w:proofErr w:type="spellEnd"/>
-      <w:r>
-        <w:rPr>
-          <w:b/>
-        </w:rPr>
         <w:t>-</w:t>
       </w:r>
     </w:p>
@@ -62,21 +54,7 @@
         <w:rPr>
           <w:u w:val="single"/>
         </w:rPr>
-        <w:t xml:space="preserve">Prioritäten/Aufwandsschätzung nach </w:t>
-      </w:r>
-      <w:proofErr w:type="gramStart"/>
-      <w:r>
-        <w:rPr>
-          <w:u w:val="single"/>
-        </w:rPr>
-        <w:t>Folge(</w:t>
-      </w:r>
-      <w:proofErr w:type="gramEnd"/>
-      <w:r>
-        <w:rPr>
-          <w:u w:val="single"/>
-        </w:rPr>
-        <w:t>1,3,5,8,10, BIG_INT)</w:t>
+        <w:t>Prioritäten/Aufwandsschätzung nach Folge(1,3,5,8,10, BIG_INT)</w:t>
       </w:r>
     </w:p>
     <w:tbl>
@@ -178,13 +156,8 @@
             <w:tcW w:w="3556" w:type="dxa"/>
           </w:tcPr>
           <w:p>
-            <w:proofErr w:type="spellStart"/>
-            <w:r>
-              <w:t>Epic</w:t>
-            </w:r>
-            <w:proofErr w:type="spellEnd"/>
-            <w:r>
-              <w:t xml:space="preserve"> 1.1 </w:t>
+            <w:r>
+              <w:t xml:space="preserve">Epic 1.1 </w:t>
             </w:r>
             <w:r>
               <w:t>Implementierung Abspielen Ton</w:t>
@@ -242,13 +215,8 @@
           </w:tcPr>
           <w:p>
             <w:r>
-              <w:t xml:space="preserve">Methode </w:t>
-            </w:r>
-            <w:proofErr w:type="spellStart"/>
-            <w:r>
-              <w:t>playSound</w:t>
-            </w:r>
-            <w:proofErr w:type="spellEnd"/>
+              <w:t>Methode playSound</w:t>
+            </w:r>
           </w:p>
         </w:tc>
         <w:tc>
@@ -322,26 +290,16 @@
     </w:p>
     <w:p/>
     <w:p>
-      <w:proofErr w:type="spellStart"/>
       <w:r>
         <w:rPr>
           <w:u w:val="single"/>
         </w:rPr>
         <w:t>DoD</w:t>
       </w:r>
-      <w:proofErr w:type="spellEnd"/>
-    </w:p>
-    <w:p>
-      <w:r>
-        <w:t xml:space="preserve">Erfolgreiches Testen und Abnahme des </w:t>
-      </w:r>
-      <w:proofErr w:type="spellStart"/>
-      <w:r>
-        <w:t>Product-Owners</w:t>
-      </w:r>
-      <w:proofErr w:type="spellEnd"/>
-      <w:r>
-        <w:t xml:space="preserve">. </w:t>
+    </w:p>
+    <w:p>
+      <w:r>
+        <w:t xml:space="preserve">Erfolgreiches Testen und Abnahme des Product-Owners. </w:t>
       </w:r>
     </w:p>
     <w:p/>
@@ -355,36 +313,12 @@
         <w:rPr>
           <w:u w:val="single"/>
         </w:rPr>
-        <w:t>Daily-</w:t>
-      </w:r>
-      <w:proofErr w:type="spellStart"/>
-      <w:r>
-        <w:rPr>
-          <w:u w:val="single"/>
-        </w:rPr>
-        <w:t>Scrum</w:t>
-      </w:r>
-      <w:proofErr w:type="spellEnd"/>
-    </w:p>
-    <w:p>
-      <w:r>
-        <w:t xml:space="preserve">Team I: Probleme bei Konstrukt, Aufbau der Klassen. </w:t>
-      </w:r>
-      <w:proofErr w:type="spellStart"/>
-      <w:r>
-        <w:t>PlaySound</w:t>
-      </w:r>
-      <w:proofErr w:type="spellEnd"/>
-      <w:r>
-        <w:t xml:space="preserve"> Methode noch nicht implementiert. </w:t>
-      </w:r>
-      <w:proofErr w:type="spellStart"/>
-      <w:r>
-        <w:t>CallMethod</w:t>
-      </w:r>
-      <w:proofErr w:type="spellEnd"/>
-      <w:r>
-        <w:t xml:space="preserve"> Parameter nicht korrekt. </w:t>
+        <w:t>Daily-Scrum</w:t>
+      </w:r>
+    </w:p>
+    <w:p>
+      <w:r>
+        <w:t xml:space="preserve">Team I: Probleme bei Konstrukt, Aufbau der Klassen. PlaySound Methode noch nicht implementiert. CallMethod Parameter nicht korrekt. </w:t>
       </w:r>
     </w:p>
     <w:p>
@@ -395,23 +329,7 @@
         <w:t>j</w:t>
       </w:r>
       <w:r>
-        <w:t xml:space="preserve">ekt inkl. Zugriff und </w:t>
-      </w:r>
-      <w:proofErr w:type="spellStart"/>
-      <w:r>
-        <w:t>playDemo</w:t>
-      </w:r>
-      <w:proofErr w:type="spellEnd"/>
-      <w:r>
-        <w:t xml:space="preserve"> Aufruf erstellt. Probleme: </w:t>
-      </w:r>
-      <w:proofErr w:type="spellStart"/>
-      <w:r>
-        <w:t>wrapperID</w:t>
-      </w:r>
-      <w:proofErr w:type="spellEnd"/>
-      <w:r>
-        <w:t xml:space="preserve"> als Übergabeparameter nicht korrekt. </w:t>
+        <w:t xml:space="preserve">ekt inkl. Zugriff und playDemo Aufruf erstellt. Probleme: wrapperID als Übergabeparameter nicht korrekt. </w:t>
       </w:r>
     </w:p>
     <w:p/>
@@ -432,68 +350,18 @@
       <w:r>
         <w:t xml:space="preserve">Team I: </w:t>
       </w:r>
-      <w:proofErr w:type="spellStart"/>
-      <w:r>
-        <w:t>playSound</w:t>
-      </w:r>
-      <w:proofErr w:type="spellEnd"/>
-      <w:r>
-        <w:t xml:space="preserve"> erfolgreich implementiert. Lösungsansatz: mit </w:t>
-      </w:r>
-      <w:proofErr w:type="spellStart"/>
-      <w:r>
-        <w:t>callMethod</w:t>
-      </w:r>
-      <w:proofErr w:type="spellEnd"/>
-      <w:r>
-        <w:t xml:space="preserve">. Grundverständnis für Firmware Implementierung bekommen, Firmware Zugriff mit </w:t>
-      </w:r>
-      <w:proofErr w:type="spellStart"/>
-      <w:r>
-        <w:t>play</w:t>
-      </w:r>
-      <w:proofErr w:type="spellEnd"/>
-      <w:r>
-        <w:t xml:space="preserve"> Methode und in </w:t>
-      </w:r>
-      <w:proofErr w:type="spellStart"/>
-      <w:r>
-        <w:t>playSound</w:t>
-      </w:r>
-      <w:proofErr w:type="spellEnd"/>
-      <w:r>
-        <w:t xml:space="preserve"> umgesetzt. </w:t>
-      </w:r>
-    </w:p>
-    <w:p>
-      <w:r>
-        <w:t xml:space="preserve">Team II: Ausführbare Demo Klasse erfolgreich implementiert. Test durchgeführt. </w:t>
-      </w:r>
-      <w:proofErr w:type="spellStart"/>
-      <w:r>
-        <w:t>InternetButton</w:t>
-      </w:r>
-      <w:proofErr w:type="spellEnd"/>
-      <w:r>
-        <w:t xml:space="preserve"> spielt </w:t>
-      </w:r>
-      <w:proofErr w:type="spellStart"/>
-      <w:r>
-        <w:t>sound</w:t>
-      </w:r>
-      <w:proofErr w:type="spellEnd"/>
-      <w:r>
-        <w:t>.</w:t>
-      </w:r>
-    </w:p>
-    <w:p>
-      <w:proofErr w:type="spellStart"/>
-      <w:r>
-        <w:t>Product-Owner</w:t>
-      </w:r>
-      <w:proofErr w:type="spellEnd"/>
-      <w:r>
-        <w:t xml:space="preserve">: Abnahme, bei Test anwesend. Aufgabe erfüllt. </w:t>
+      <w:r>
+        <w:t xml:space="preserve">playSound erfolgreich implementiert. Lösungsansatz: mit callMethod. Grundverständnis für Firmware Implementierung bekommen, Firmware Zugriff mit play Methode und in playSound umgesetzt. </w:t>
+      </w:r>
+    </w:p>
+    <w:p>
+      <w:r>
+        <w:t>Team II: Ausführbare Demo Klasse erfolgreich implementiert. Test durchgeführt. InternetButton spielt sound.</w:t>
+      </w:r>
+    </w:p>
+    <w:p>
+      <w:r>
+        <w:t xml:space="preserve">Product-Owner: Abnahme, bei Test anwesend. Aufgabe erfüllt. </w:t>
       </w:r>
     </w:p>
     <w:p/>
@@ -575,6 +443,13 @@
           <w:u w:val="single"/>
         </w:rPr>
         <w:t xml:space="preserve"> </w:t>
+      </w:r>
+      <w:r>
+        <w:rPr>
+          <w:color w:val="538135" w:themeColor="accent6" w:themeShade="BF"/>
+          <w:u w:val="single"/>
+        </w:rPr>
+        <w:t xml:space="preserve"> -1.3</w:t>
       </w:r>
     </w:p>
     <w:p/>
@@ -678,13 +553,8 @@
             <w:tcW w:w="3240" w:type="dxa"/>
           </w:tcPr>
           <w:p>
-            <w:proofErr w:type="spellStart"/>
-            <w:r>
-              <w:t>Epic</w:t>
-            </w:r>
-            <w:proofErr w:type="spellEnd"/>
-            <w:r>
-              <w:t xml:space="preserve"> 1.2 Led ON/OFF (Switch)</w:t>
+            <w:r>
+              <w:t>Epic 1.2 Led ON/OFF (Switch)</w:t>
             </w:r>
           </w:p>
         </w:tc>
@@ -749,7 +619,7 @@
           </w:tcPr>
           <w:p>
             <w:r>
-              <w:t>T</w:t>
+              <w:t xml:space="preserve">Team I </w:t>
             </w:r>
           </w:p>
         </w:tc>
@@ -784,7 +654,11 @@
           <w:tcPr>
             <w:tcW w:w="1768" w:type="dxa"/>
           </w:tcPr>
-          <w:p/>
+          <w:p>
+            <w:r>
+              <w:t>Team I</w:t>
+            </w:r>
+          </w:p>
         </w:tc>
       </w:tr>
       <w:tr>
@@ -814,7 +688,11 @@
           <w:tcPr>
             <w:tcW w:w="1768" w:type="dxa"/>
           </w:tcPr>
-          <w:p/>
+          <w:p>
+            <w:r>
+              <w:t>Team I</w:t>
+            </w:r>
+          </w:p>
         </w:tc>
       </w:tr>
       <w:tr>
@@ -823,13 +701,8 @@
             <w:tcW w:w="3240" w:type="dxa"/>
           </w:tcPr>
           <w:p>
-            <w:proofErr w:type="spellStart"/>
-            <w:r>
-              <w:t>Epic</w:t>
-            </w:r>
-            <w:proofErr w:type="spellEnd"/>
-            <w:r>
-              <w:t xml:space="preserve"> 1.3 Zähler setzen/zurücksetzen </w:t>
+            <w:r>
+              <w:t xml:space="preserve">Epic 1.3 Zähler setzen/zurücksetzen </w:t>
             </w:r>
           </w:p>
         </w:tc>
@@ -883,7 +756,11 @@
           <w:tcPr>
             <w:tcW w:w="1768" w:type="dxa"/>
           </w:tcPr>
-          <w:p/>
+          <w:p>
+            <w:r>
+              <w:t>Team II</w:t>
+            </w:r>
+          </w:p>
         </w:tc>
       </w:tr>
       <w:tr>
@@ -913,7 +790,13 @@
           <w:tcPr>
             <w:tcW w:w="1768" w:type="dxa"/>
           </w:tcPr>
-          <w:p/>
+          <w:p>
+            <w:r>
+              <w:t>Team II</w:t>
+            </w:r>
+            <w:bookmarkStart w:id="0" w:name="_GoBack"/>
+            <w:bookmarkEnd w:id="0"/>
+          </w:p>
         </w:tc>
       </w:tr>
     </w:tbl>
@@ -963,26 +846,16 @@
     </w:p>
     <w:p/>
     <w:p>
-      <w:proofErr w:type="spellStart"/>
       <w:r>
         <w:rPr>
           <w:u w:val="single"/>
         </w:rPr>
         <w:t>DoD</w:t>
       </w:r>
-      <w:proofErr w:type="spellEnd"/>
-    </w:p>
-    <w:p>
-      <w:r>
-        <w:t xml:space="preserve">Erfolgreiches Testen und Abnahme des </w:t>
-      </w:r>
-      <w:proofErr w:type="spellStart"/>
-      <w:r>
-        <w:t>Product-Owners</w:t>
-      </w:r>
-      <w:proofErr w:type="spellEnd"/>
-      <w:r>
-        <w:t xml:space="preserve">. </w:t>
+    </w:p>
+    <w:p>
+      <w:r>
+        <w:t xml:space="preserve">Erfolgreiches Testen und Abnahme des Product-Owners. </w:t>
       </w:r>
     </w:p>
     <w:p/>
@@ -992,50 +865,24 @@
           <w:u w:val="single"/>
         </w:rPr>
       </w:pPr>
-      <w:proofErr w:type="spellStart"/>
       <w:r>
         <w:rPr>
           <w:u w:val="single"/>
         </w:rPr>
         <w:t>DailySrum</w:t>
       </w:r>
-      <w:proofErr w:type="spellEnd"/>
     </w:p>
     <w:p>
       <w:r>
         <w:t xml:space="preserve">Team I: </w:t>
       </w:r>
       <w:r>
-        <w:t xml:space="preserve">Methode </w:t>
-      </w:r>
-      <w:proofErr w:type="spellStart"/>
-      <w:r>
-        <w:t>setLed</w:t>
-      </w:r>
-      <w:proofErr w:type="spellEnd"/>
-      <w:r>
-        <w:t xml:space="preserve"> implementiert. Mit </w:t>
-      </w:r>
-      <w:proofErr w:type="spellStart"/>
-      <w:r>
-        <w:t>CallMethod</w:t>
-      </w:r>
-      <w:proofErr w:type="spellEnd"/>
-      <w:r>
-        <w:t xml:space="preserve"> die Firmware Methode Led übergeben sowie RGB Werte gesetzt. Demo Klasse ebenfalls erfolgreich implementiert </w:t>
-      </w:r>
-    </w:p>
-    <w:p>
-      <w:r>
-        <w:t xml:space="preserve">Team II Methode </w:t>
-      </w:r>
-      <w:proofErr w:type="spellStart"/>
-      <w:r>
-        <w:t>ResetButtonCounter</w:t>
-      </w:r>
-      <w:proofErr w:type="spellEnd"/>
-      <w:r>
-        <w:t xml:space="preserve"> implementiert, Button 1-4 zählt nach Ausführung der Test Applikation </w:t>
+        <w:t xml:space="preserve">Methode setLed implementiert. Mit CallMethod die Firmware Methode Led übergeben sowie RGB Werte gesetzt. Demo Klasse ebenfalls erfolgreich implementiert </w:t>
+      </w:r>
+    </w:p>
+    <w:p>
+      <w:r>
+        <w:t xml:space="preserve">Team II Methode ResetButtonCounter implementiert, Button 1-4 zählt nach Ausführung der Test Applikation </w:t>
       </w:r>
       <w:r>
         <w:t xml:space="preserve">korrekt. </w:t>
@@ -1060,21 +907,10 @@
         <w:t>Team I und Team II erfolgrei</w:t>
       </w:r>
       <w:r>
-        <w:t xml:space="preserve">ch </w:t>
-      </w:r>
-      <w:proofErr w:type="spellStart"/>
-      <w:r>
-        <w:t>Epic</w:t>
-      </w:r>
-      <w:proofErr w:type="spellEnd"/>
-      <w:r>
-        <w:t xml:space="preserve"> 1.2 und 1.3 vorgeführt.</w:t>
-      </w:r>
-    </w:p>
-    <w:p>
-      <w:bookmarkStart w:id="0" w:name="_GoBack"/>
-      <w:bookmarkEnd w:id="0"/>
-    </w:p>
+        <w:t>ch Epic 1.2 und 1.3 vorgeführt.</w:t>
+      </w:r>
+    </w:p>
+    <w:p/>
     <w:p>
       <w:pPr>
         <w:rPr>
@@ -1102,6 +938,487 @@
         <w:t xml:space="preserve">Annahme Fehler der Implementierung. </w:t>
       </w:r>
     </w:p>
+    <w:p>
+      <w:r>
+        <w:br w:type="page"/>
+      </w:r>
+    </w:p>
+    <w:p>
+      <w:pPr>
+        <w:rPr>
+          <w:color w:val="538135" w:themeColor="accent6" w:themeShade="BF"/>
+          <w:u w:val="single"/>
+        </w:rPr>
+      </w:pPr>
+      <w:r>
+        <w:rPr>
+          <w:color w:val="538135" w:themeColor="accent6" w:themeShade="BF"/>
+          <w:u w:val="single"/>
+        </w:rPr>
+        <w:t>Iteration II</w:t>
+      </w:r>
+      <w:r>
+        <w:rPr>
+          <w:color w:val="538135" w:themeColor="accent6" w:themeShade="BF"/>
+          <w:u w:val="single"/>
+        </w:rPr>
+        <w:t>I</w:t>
+      </w:r>
+      <w:r>
+        <w:rPr>
+          <w:color w:val="538135" w:themeColor="accent6" w:themeShade="BF"/>
+          <w:u w:val="single"/>
+        </w:rPr>
+        <w:t xml:space="preserve"> – EPIC </w:t>
+      </w:r>
+      <w:r>
+        <w:rPr>
+          <w:color w:val="538135" w:themeColor="accent6" w:themeShade="BF"/>
+          <w:u w:val="single"/>
+        </w:rPr>
+        <w:t>2.1</w:t>
+      </w:r>
+      <w:r>
+        <w:rPr>
+          <w:color w:val="538135" w:themeColor="accent6" w:themeShade="BF"/>
+          <w:u w:val="single"/>
+        </w:rPr>
+        <w:t xml:space="preserve"> </w:t>
+      </w:r>
+    </w:p>
+    <w:p/>
+    <w:tbl>
+      <w:tblPr>
+        <w:tblStyle w:val="Tabellenraster"/>
+        <w:tblW w:w="0" w:type="auto"/>
+        <w:tblLayout w:type="fixed"/>
+        <w:tblLook w:val="04A0" w:firstRow="1" w:lastRow="0" w:firstColumn="1" w:lastColumn="0" w:noHBand="0" w:noVBand="1"/>
+      </w:tblPr>
+      <w:tblGrid>
+        <w:gridCol w:w="3240"/>
+        <w:gridCol w:w="1717"/>
+        <w:gridCol w:w="2331"/>
+        <w:gridCol w:w="1768"/>
+      </w:tblGrid>
+      <w:tr>
+        <w:tc>
+          <w:tcPr>
+            <w:tcW w:w="3240" w:type="dxa"/>
+          </w:tcPr>
+          <w:p>
+            <w:pPr>
+              <w:rPr>
+                <w:b/>
+              </w:rPr>
+            </w:pPr>
+            <w:r>
+              <w:rPr>
+                <w:b/>
+              </w:rPr>
+              <w:t xml:space="preserve">Definition der Stories </w:t>
+            </w:r>
+          </w:p>
+          <w:p>
+            <w:pPr>
+              <w:rPr>
+                <w:b/>
+              </w:rPr>
+            </w:pPr>
+          </w:p>
+        </w:tc>
+        <w:tc>
+          <w:tcPr>
+            <w:tcW w:w="1717" w:type="dxa"/>
+          </w:tcPr>
+          <w:p>
+            <w:pPr>
+              <w:rPr>
+                <w:b/>
+              </w:rPr>
+            </w:pPr>
+            <w:r>
+              <w:rPr>
+                <w:b/>
+              </w:rPr>
+              <w:t>Aufwandsschätzung</w:t>
+            </w:r>
+          </w:p>
+        </w:tc>
+        <w:tc>
+          <w:tcPr>
+            <w:tcW w:w="2331" w:type="dxa"/>
+          </w:tcPr>
+          <w:p>
+            <w:pPr>
+              <w:rPr>
+                <w:b/>
+              </w:rPr>
+            </w:pPr>
+            <w:r>
+              <w:rPr>
+                <w:b/>
+              </w:rPr>
+              <w:t>Tasks</w:t>
+            </w:r>
+          </w:p>
+        </w:tc>
+        <w:tc>
+          <w:tcPr>
+            <w:tcW w:w="1768" w:type="dxa"/>
+          </w:tcPr>
+          <w:p>
+            <w:pPr>
+              <w:rPr>
+                <w:b/>
+              </w:rPr>
+            </w:pPr>
+            <w:r>
+              <w:rPr>
+                <w:b/>
+              </w:rPr>
+              <w:t>Verantwortliche</w:t>
+            </w:r>
+          </w:p>
+        </w:tc>
+      </w:tr>
+      <w:tr>
+        <w:tc>
+          <w:tcPr>
+            <w:tcW w:w="3240" w:type="dxa"/>
+          </w:tcPr>
+          <w:p>
+            <w:r>
+              <w:t xml:space="preserve">Epic 2.1 Klickzähler </w:t>
+            </w:r>
+          </w:p>
+        </w:tc>
+        <w:tc>
+          <w:tcPr>
+            <w:tcW w:w="1717" w:type="dxa"/>
+          </w:tcPr>
+          <w:p>
+            <w:r>
+              <w:t>5</w:t>
+            </w:r>
+          </w:p>
+        </w:tc>
+        <w:tc>
+          <w:tcPr>
+            <w:tcW w:w="2331" w:type="dxa"/>
+          </w:tcPr>
+          <w:p/>
+        </w:tc>
+        <w:tc>
+          <w:tcPr>
+            <w:tcW w:w="1768" w:type="dxa"/>
+          </w:tcPr>
+          <w:p/>
+        </w:tc>
+      </w:tr>
+      <w:tr>
+        <w:tc>
+          <w:tcPr>
+            <w:tcW w:w="3240" w:type="dxa"/>
+          </w:tcPr>
+          <w:p>
+            <w:pPr>
+              <w:tabs>
+                <w:tab w:val="left" w:pos="3162"/>
+              </w:tabs>
+            </w:pPr>
+            <w:r>
+              <w:tab/>
+            </w:r>
+          </w:p>
+        </w:tc>
+        <w:tc>
+          <w:tcPr>
+            <w:tcW w:w="1717" w:type="dxa"/>
+          </w:tcPr>
+          <w:p/>
+        </w:tc>
+        <w:tc>
+          <w:tcPr>
+            <w:tcW w:w="2331" w:type="dxa"/>
+          </w:tcPr>
+          <w:p>
+            <w:r>
+              <w:t>Klicks zählen &amp; Position zählen übergeben</w:t>
+            </w:r>
+          </w:p>
+        </w:tc>
+        <w:tc>
+          <w:tcPr>
+            <w:tcW w:w="1768" w:type="dxa"/>
+          </w:tcPr>
+          <w:p>
+            <w:r>
+              <w:t xml:space="preserve">Team I </w:t>
+            </w:r>
+          </w:p>
+        </w:tc>
+      </w:tr>
+      <w:tr>
+        <w:tc>
+          <w:tcPr>
+            <w:tcW w:w="3240" w:type="dxa"/>
+          </w:tcPr>
+          <w:p/>
+        </w:tc>
+        <w:tc>
+          <w:tcPr>
+            <w:tcW w:w="1717" w:type="dxa"/>
+          </w:tcPr>
+          <w:p/>
+        </w:tc>
+        <w:tc>
+          <w:tcPr>
+            <w:tcW w:w="2331" w:type="dxa"/>
+          </w:tcPr>
+          <w:p>
+            <w:r>
+              <w:t>Test Applikation</w:t>
+            </w:r>
+          </w:p>
+        </w:tc>
+        <w:tc>
+          <w:tcPr>
+            <w:tcW w:w="1768" w:type="dxa"/>
+          </w:tcPr>
+          <w:p>
+            <w:r>
+              <w:t xml:space="preserve">Team I </w:t>
+            </w:r>
+          </w:p>
+        </w:tc>
+      </w:tr>
+      <w:tr>
+        <w:tc>
+          <w:tcPr>
+            <w:tcW w:w="3240" w:type="dxa"/>
+          </w:tcPr>
+          <w:p>
+            <w:r>
+              <w:t>Epic 2.2 Klasse Rotanteile</w:t>
+            </w:r>
+            <w:r>
+              <w:t xml:space="preserve"> </w:t>
+            </w:r>
+          </w:p>
+        </w:tc>
+        <w:tc>
+          <w:tcPr>
+            <w:tcW w:w="1717" w:type="dxa"/>
+          </w:tcPr>
+          <w:p>
+            <w:r>
+              <w:t>3</w:t>
+            </w:r>
+          </w:p>
+        </w:tc>
+        <w:tc>
+          <w:tcPr>
+            <w:tcW w:w="2331" w:type="dxa"/>
+          </w:tcPr>
+          <w:p/>
+        </w:tc>
+        <w:tc>
+          <w:tcPr>
+            <w:tcW w:w="1768" w:type="dxa"/>
+          </w:tcPr>
+          <w:p/>
+        </w:tc>
+      </w:tr>
+      <w:tr>
+        <w:tc>
+          <w:tcPr>
+            <w:tcW w:w="3240" w:type="dxa"/>
+          </w:tcPr>
+          <w:p/>
+        </w:tc>
+        <w:tc>
+          <w:tcPr>
+            <w:tcW w:w="1717" w:type="dxa"/>
+          </w:tcPr>
+          <w:p/>
+        </w:tc>
+        <w:tc>
+          <w:tcPr>
+            <w:tcW w:w="2331" w:type="dxa"/>
+          </w:tcPr>
+          <w:p>
+            <w:r>
+              <w:t>Rotanteile verändern /steigern</w:t>
+            </w:r>
+          </w:p>
+        </w:tc>
+        <w:tc>
+          <w:tcPr>
+            <w:tcW w:w="1768" w:type="dxa"/>
+          </w:tcPr>
+          <w:p>
+            <w:r>
+              <w:t xml:space="preserve">Team II </w:t>
+            </w:r>
+          </w:p>
+        </w:tc>
+      </w:tr>
+      <w:tr>
+        <w:tc>
+          <w:tcPr>
+            <w:tcW w:w="3240" w:type="dxa"/>
+          </w:tcPr>
+          <w:p/>
+        </w:tc>
+        <w:tc>
+          <w:tcPr>
+            <w:tcW w:w="1717" w:type="dxa"/>
+          </w:tcPr>
+          <w:p/>
+        </w:tc>
+        <w:tc>
+          <w:tcPr>
+            <w:tcW w:w="2331" w:type="dxa"/>
+          </w:tcPr>
+          <w:p>
+            <w:r>
+              <w:t>Test Applikation</w:t>
+            </w:r>
+          </w:p>
+        </w:tc>
+        <w:tc>
+          <w:tcPr>
+            <w:tcW w:w="1768" w:type="dxa"/>
+          </w:tcPr>
+          <w:p>
+            <w:r>
+              <w:t xml:space="preserve">Team II </w:t>
+            </w:r>
+          </w:p>
+        </w:tc>
+      </w:tr>
+    </w:tbl>
+    <w:p>
+      <w:pPr>
+        <w:rPr>
+          <w:u w:val="single"/>
+        </w:rPr>
+      </w:pPr>
+    </w:p>
+    <w:p>
+      <w:r>
+        <w:rPr>
+          <w:u w:val="single"/>
+        </w:rPr>
+        <w:t>Sprint</w:t>
+      </w:r>
+      <w:r>
+        <w:t>-</w:t>
+      </w:r>
+      <w:r>
+        <w:rPr>
+          <w:u w:val="single"/>
+        </w:rPr>
+        <w:t>Ziel</w:t>
+      </w:r>
+      <w:r>
+        <w:rPr>
+          <w:u w:val="single"/>
+        </w:rPr>
+        <w:t>: I</w:t>
+      </w:r>
+    </w:p>
+    <w:p>
+      <w:r>
+        <w:t>I</w:t>
+      </w:r>
+      <w:r>
+        <w:t>mplementierung der Funktionen LED on/off sowie die Möglichkeit einen Button-Zähler, zur Dokumentation über Bedienung, zu implementieren.</w:t>
+      </w:r>
+    </w:p>
+    <w:p/>
+    <w:p>
+      <w:r>
+        <w:rPr>
+          <w:u w:val="single"/>
+        </w:rPr>
+        <w:t>DoD</w:t>
+      </w:r>
+    </w:p>
+    <w:p>
+      <w:r>
+        <w:t xml:space="preserve">Erfolgreiches Testen und Abnahme des Product-Owners. </w:t>
+      </w:r>
+    </w:p>
+    <w:p/>
+    <w:p>
+      <w:pPr>
+        <w:rPr>
+          <w:u w:val="single"/>
+        </w:rPr>
+      </w:pPr>
+      <w:r>
+        <w:rPr>
+          <w:u w:val="single"/>
+        </w:rPr>
+        <w:t>DailySrum</w:t>
+      </w:r>
+    </w:p>
+    <w:p>
+      <w:r>
+        <w:t xml:space="preserve">Team I: Methode setLed implementiert. Mit CallMethod die Firmware Methode Led übergeben sowie RGB Werte gesetzt. Demo Klasse ebenfalls erfolgreich implementiert </w:t>
+      </w:r>
+    </w:p>
+    <w:p>
+      <w:r>
+        <w:t xml:space="preserve">Team II Methode ResetButtonCounter implementiert, Button 1-4 zählt nach Ausführung der Test Applikation korrekt. </w:t>
+      </w:r>
+    </w:p>
+    <w:p/>
+    <w:p>
+      <w:pPr>
+        <w:rPr>
+          <w:u w:val="single"/>
+        </w:rPr>
+      </w:pPr>
+      <w:r>
+        <w:rPr>
+          <w:u w:val="single"/>
+        </w:rPr>
+        <w:t>Sprint-Review</w:t>
+      </w:r>
+    </w:p>
+    <w:p>
+      <w:r>
+        <w:t>Team I und Team II erfolgreich Epic 1.2 und 1.3 vorgeführt.</w:t>
+      </w:r>
+    </w:p>
+    <w:p/>
+    <w:p>
+      <w:pPr>
+        <w:rPr>
+          <w:u w:val="single"/>
+        </w:rPr>
+      </w:pPr>
+      <w:r>
+        <w:rPr>
+          <w:u w:val="single"/>
+        </w:rPr>
+        <w:t>Sprint-Retroperspektive</w:t>
+      </w:r>
+    </w:p>
+    <w:p>
+      <w:r>
+        <w:t xml:space="preserve">Zusammenarbeit der Teams besser strukturieren, Abstimmung Commit und Pull Operationen. </w:t>
+      </w:r>
+      <w:r>
+        <w:sym w:font="Wingdings" w:char="F0E0"/>
+      </w:r>
+      <w:r>
+        <w:t xml:space="preserve"> Zeitvorgabe oder manuelles Kommando von Teams. Problem in Iteration II: Test ausgeführt ohne Pull – kein aktueller Stand, daher Annahme Fehler der Implementierung. </w:t>
+      </w:r>
+    </w:p>
+    <w:p/>
     <w:p/>
     <w:p/>
     <w:p/>

</xml_diff>

<commit_message>
Burn down sowie Doku für Iteration III
</commit_message>
<xml_diff>
--- a/swe-iot/docs/it001/Dokumentation.docx
+++ b/swe-iot/docs/it001/Dokumentation.docx
@@ -794,8 +794,6 @@
             <w:r>
               <w:t>Team II</w:t>
             </w:r>
-            <w:bookmarkStart w:id="0" w:name="_GoBack"/>
-            <w:bookmarkEnd w:id="0"/>
           </w:p>
         </w:tc>
       </w:tr>
@@ -1330,10 +1328,13 @@
     </w:p>
     <w:p>
       <w:r>
-        <w:t>I</w:t>
-      </w:r>
-      <w:r>
-        <w:t>mplementierung der Funktionen LED on/off sowie die Möglichkeit einen Button-Zähler, zur Dokumentation über Bedienung, zu implementieren.</w:t>
+        <w:t xml:space="preserve">Implementierung eines Klickzählers sowie </w:t>
+      </w:r>
+      <w:r>
+        <w:t>einer eigenen Klasse wo Rotanteile aufsteigend verändert/gesteigert werden</w:t>
+      </w:r>
+      <w:r>
+        <w:t>.</w:t>
       </w:r>
     </w:p>
     <w:p/>
@@ -1361,17 +1362,35 @@
         <w:rPr>
           <w:u w:val="single"/>
         </w:rPr>
-        <w:t>DailySrum</w:t>
-      </w:r>
-    </w:p>
-    <w:p>
-      <w:r>
-        <w:t xml:space="preserve">Team I: Methode setLed implementiert. Mit CallMethod die Firmware Methode Led übergeben sowie RGB Werte gesetzt. Demo Klasse ebenfalls erfolgreich implementiert </w:t>
-      </w:r>
-    </w:p>
-    <w:p>
-      <w:r>
-        <w:t xml:space="preserve">Team II Methode ResetButtonCounter implementiert, Button 1-4 zählt nach Ausführung der Test Applikation korrekt. </w:t>
+        <w:t>Daily</w:t>
+      </w:r>
+      <w:r>
+        <w:rPr>
+          <w:u w:val="single"/>
+        </w:rPr>
+        <w:t>-</w:t>
+      </w:r>
+      <w:r>
+        <w:rPr>
+          <w:u w:val="single"/>
+        </w:rPr>
+        <w:t>Srum</w:t>
+      </w:r>
+    </w:p>
+    <w:p>
+      <w:r>
+        <w:t xml:space="preserve">Team I: </w:t>
+      </w:r>
+      <w:r>
+        <w:t xml:space="preserve">Implementierung vollständig. Ausgeführt, getestet. Commit Probleme auf einem PC Programmierer I. </w:t>
+      </w:r>
+    </w:p>
+    <w:p>
+      <w:r>
+        <w:t xml:space="preserve">Team II: </w:t>
+      </w:r>
+      <w:r>
+        <w:t xml:space="preserve">Probleme mit Ausführung/ DemoApp. Neue Klasse ColorShade lässt keinen Zugriff in ausführender Klasse auf InternetButton Objekt. Klasse ColorShade fertig implementiert – wenn Button gedrückt wird, wird Rotwert um 10RGB Werte erhöht. </w:t>
       </w:r>
     </w:p>
     <w:p/>
@@ -1390,7 +1409,7 @@
     </w:p>
     <w:p>
       <w:r>
-        <w:t>Team I und Team II erfolgreich Epic 1.2 und 1.3 vorgeführt.</w:t>
+        <w:t>Epics 2.1 und 2.2 erfolgreich implementiert, Product Owner hat an Vorführung teilgeneommen und erfolgreich abgenommen.</w:t>
       </w:r>
     </w:p>
     <w:p/>
@@ -1409,16 +1428,23 @@
     </w:p>
     <w:p>
       <w:r>
-        <w:t xml:space="preserve">Zusammenarbeit der Teams besser strukturieren, Abstimmung Commit und Pull Operationen. </w:t>
+        <w:t xml:space="preserve">Zusammenarbeit funktioniert bereits sehr gut </w:t>
       </w:r>
       <w:r>
         <w:sym w:font="Wingdings" w:char="F0E0"/>
       </w:r>
       <w:r>
-        <w:t xml:space="preserve"> Zeitvorgabe oder manuelles Kommando von Teams. Problem in Iteration II: Test ausgeführt ohne Pull – kein aktueller Stand, daher Annahme Fehler der Implementierung. </w:t>
+        <w:t xml:space="preserve"> konnte in den letzten Iterationen verbessert werden. </w:t>
+      </w:r>
+      <w:r>
+        <w:t xml:space="preserve">Teams-Einteilung funktioniert sehr gut. Übersicht über Struktur und Aufbau der Klassen wird vehement klarer für alle Programmierer. </w:t>
       </w:r>
     </w:p>
     <w:p/>
+    <w:p>
+      <w:bookmarkStart w:id="0" w:name="_GoBack"/>
+      <w:bookmarkEnd w:id="0"/>
+    </w:p>
     <w:p/>
     <w:p/>
     <w:p/>

</xml_diff>

<commit_message>
Version Doku 1.4 in IT III
</commit_message>
<xml_diff>
--- a/swe-iot/docs/it001/Dokumentation.docx
+++ b/swe-iot/docs/it001/Dokumentation.docx
@@ -1363,22 +1363,31 @@
       <w:r>
         <w:t xml:space="preserve">Implementierung vollständig. Ausgeführt, getestet. Commit Probleme auf einem PC Programmierer I. </w:t>
       </w:r>
-    </w:p>
-    <w:p>
-      <w:r>
-        <w:t xml:space="preserve">Team II: </w:t>
-      </w:r>
-      <w:r>
-        <w:t xml:space="preserve">Probleme mit Ausführung/ DemoApp. Neue Klasse ColorShade lässt keinen Zugriff in ausführender Klasse auf InternetButton Objekt. Klasse ColorShade fertig implementiert – wenn Button gedrückt wird, wird Rotwert um 10RGB Werte erhöht. </w:t>
-      </w:r>
-      <w:r>
-        <w:t>Demo Klasse ni</w:t>
-      </w:r>
-      <w:r>
-        <w:t xml:space="preserve">cht erfolgreich implementiert. </w:t>
+      <w:r>
+        <w:t xml:space="preserve">Epic 2.1 befindet sich in ButtonCounter Demo </w:t>
+      </w:r>
+      <w:r>
+        <w:sym w:font="Wingdings" w:char="F0E0"/>
+      </w:r>
+      <w:r>
+        <w:t xml:space="preserve"> ausführbare Klasse</w:t>
       </w:r>
       <w:bookmarkStart w:id="0" w:name="_GoBack"/>
       <w:bookmarkEnd w:id="0"/>
+    </w:p>
+    <w:p>
+      <w:r>
+        <w:t xml:space="preserve">Team II: </w:t>
+      </w:r>
+      <w:r>
+        <w:t xml:space="preserve">Probleme mit Ausführung/ DemoApp. Neue Klasse ColorShade lässt keinen Zugriff in ausführender Klasse auf InternetButton Objekt. Klasse ColorShade fertig implementiert – wenn Button gedrückt wird, wird Rotwert um 10RGB Werte erhöht. </w:t>
+      </w:r>
+      <w:r>
+        <w:t>Demo Klasse ni</w:t>
+      </w:r>
+      <w:r>
+        <w:t xml:space="preserve">cht erfolgreich implementiert. </w:t>
+      </w:r>
     </w:p>
     <w:p/>
     <w:p>

</xml_diff>